<commit_message>
Hoan chinh ho so nghien cuu sau khi trinh co Chi sua
</commit_message>
<xml_diff>
--- a/docs/sauNghiemThu/PTV/HDTK/BẢNG KÊ CHỨNG TỪ THANH TOÁN.docx
+++ b/docs/sauNghiemThu/PTV/HDTK/BẢNG KÊ CHỨNG TỪ THANH TOÁN.docx
@@ -274,6 +274,9 @@
         </w:tc>
       </w:tr>
       <w:tr>
+        <w:trPr>
+          <w:trHeight w:val="3464"/>
+        </w:trPr>
         <w:tc>
           <w:tcPr>
             <w:tcW w:w="708" w:type="dxa"/>
@@ -325,6 +328,266 @@
           <w:p>
             <w:pPr>
               <w:jc w:val="center"/>
+            </w:pPr>
+            <w:r>
+              <w:rPr>
+                <w:lang w:val="pt-BR"/>
+              </w:rPr>
+              <w:t>25/08/2020</w:t>
+            </w:r>
+          </w:p>
+        </w:tc>
+        <w:tc>
+          <w:tcPr>
+            <w:tcW w:w="3293" w:type="dxa"/>
+            <w:tcBorders>
+              <w:top w:val="single" w:sz="4" w:space="0" w:color="auto"/>
+              <w:left w:val="single" w:sz="4" w:space="0" w:color="auto"/>
+              <w:bottom w:val="single" w:sz="4" w:space="0" w:color="auto"/>
+              <w:right w:val="single" w:sz="4" w:space="0" w:color="auto"/>
+            </w:tcBorders>
+          </w:tcPr>
+          <w:p>
+            <w:pPr>
+              <w:jc w:val="both"/>
+            </w:pPr>
+            <w:r>
+              <w:t>Thu thập thông tin, tài liệu, dữ liệu: thu thập ý kiến sinh viên. Phân tích yêu cầu phần mềm cho hệ thống trao đổi, chia sẻ tài liệu, kinh nghiệm học tập của sinh viên trường Đại học Cần Thơ. Lập tài liệu thiết kế giao diện cho hệ thống trao đổi, chia sẻ tài liệu, kinh nghiệm học tập của sinh viên trường Đại học Cần Thơ</w:t>
+            </w:r>
+          </w:p>
+          <w:p>
+            <w:pPr>
+              <w:jc w:val="both"/>
+            </w:pPr>
+            <w:r>
+              <w:t>- Đức</w:t>
+            </w:r>
+          </w:p>
+        </w:tc>
+        <w:tc>
+          <w:tcPr>
+            <w:tcW w:w="1320" w:type="dxa"/>
+            <w:tcBorders>
+              <w:top w:val="single" w:sz="4" w:space="0" w:color="auto"/>
+              <w:left w:val="single" w:sz="4" w:space="0" w:color="auto"/>
+              <w:bottom w:val="single" w:sz="4" w:space="0" w:color="auto"/>
+              <w:right w:val="single" w:sz="4" w:space="0" w:color="auto"/>
+            </w:tcBorders>
+            <w:vAlign w:val="center"/>
+          </w:tcPr>
+          <w:p>
+            <w:pPr>
+              <w:jc w:val="right"/>
+            </w:pPr>
+            <w:r>
+              <w:t>2.800.000</w:t>
+            </w:r>
+          </w:p>
+        </w:tc>
+        <w:tc>
+          <w:tcPr>
+            <w:tcW w:w="1440" w:type="dxa"/>
+            <w:tcBorders>
+              <w:top w:val="single" w:sz="4" w:space="0" w:color="auto"/>
+              <w:left w:val="single" w:sz="4" w:space="0" w:color="auto"/>
+              <w:bottom w:val="single" w:sz="4" w:space="0" w:color="auto"/>
+              <w:right w:val="single" w:sz="4" w:space="0" w:color="auto"/>
+            </w:tcBorders>
+          </w:tcPr>
+          <w:p>
+            <w:pPr>
+              <w:jc w:val="both"/>
+            </w:pPr>
+          </w:p>
+        </w:tc>
+      </w:tr>
+      <w:tr>
+        <w:trPr>
+          <w:trHeight w:val="3833"/>
+        </w:trPr>
+        <w:tc>
+          <w:tcPr>
+            <w:tcW w:w="708" w:type="dxa"/>
+            <w:tcBorders>
+              <w:top w:val="single" w:sz="4" w:space="0" w:color="auto"/>
+              <w:left w:val="single" w:sz="4" w:space="0" w:color="auto"/>
+              <w:bottom w:val="single" w:sz="4" w:space="0" w:color="auto"/>
+              <w:right w:val="single" w:sz="4" w:space="0" w:color="auto"/>
+            </w:tcBorders>
+            <w:vAlign w:val="center"/>
+          </w:tcPr>
+          <w:p>
+            <w:pPr>
+              <w:jc w:val="center"/>
+            </w:pPr>
+            <w:r>
+              <w:t>2</w:t>
+            </w:r>
+          </w:p>
+        </w:tc>
+        <w:tc>
+          <w:tcPr>
+            <w:tcW w:w="1200" w:type="dxa"/>
+            <w:tcBorders>
+              <w:top w:val="single" w:sz="4" w:space="0" w:color="auto"/>
+              <w:left w:val="single" w:sz="4" w:space="0" w:color="auto"/>
+              <w:bottom w:val="single" w:sz="4" w:space="0" w:color="auto"/>
+              <w:right w:val="single" w:sz="4" w:space="0" w:color="auto"/>
+            </w:tcBorders>
+            <w:vAlign w:val="center"/>
+          </w:tcPr>
+          <w:p>
+            <w:pPr>
+              <w:jc w:val="center"/>
+            </w:pPr>
+          </w:p>
+        </w:tc>
+        <w:tc>
+          <w:tcPr>
+            <w:tcW w:w="1507" w:type="dxa"/>
+            <w:tcBorders>
+              <w:top w:val="single" w:sz="4" w:space="0" w:color="auto"/>
+              <w:left w:val="single" w:sz="4" w:space="0" w:color="auto"/>
+              <w:bottom w:val="single" w:sz="4" w:space="0" w:color="auto"/>
+              <w:right w:val="single" w:sz="4" w:space="0" w:color="auto"/>
+            </w:tcBorders>
+            <w:vAlign w:val="center"/>
+          </w:tcPr>
+          <w:p>
+            <w:pPr>
+              <w:jc w:val="center"/>
+            </w:pPr>
+            <w:r>
+              <w:rPr>
+                <w:lang w:val="pt-BR"/>
+              </w:rPr>
+              <w:t>04/09/2020</w:t>
+            </w:r>
+          </w:p>
+        </w:tc>
+        <w:tc>
+          <w:tcPr>
+            <w:tcW w:w="3293" w:type="dxa"/>
+            <w:tcBorders>
+              <w:top w:val="single" w:sz="4" w:space="0" w:color="auto"/>
+              <w:left w:val="single" w:sz="4" w:space="0" w:color="auto"/>
+              <w:bottom w:val="single" w:sz="4" w:space="0" w:color="auto"/>
+              <w:right w:val="single" w:sz="4" w:space="0" w:color="auto"/>
+            </w:tcBorders>
+          </w:tcPr>
+          <w:p>
+            <w:pPr>
+              <w:jc w:val="both"/>
+            </w:pPr>
+            <w:r>
+              <w:t>Thu thập thông tin, tài liệu, dữ liệu: thu thập ý kiến sinh viên. Lập tài liệu đặc tả yêu cầu phần mềm cho hệ thống trao đổi, chia sẻ tài liệu, kinh nghiệm học tập của sinh viên trường Đại học Cần Thơ. Lập trình cho hệ thống trao đổi, chia sẻ tài liệu, kinh nghiệm học tập của sinh viên trường Đại học Cần Thơ phân hệ diễn đàn trao đổi, quản lý tài liệu, các hoạt động Đoàn, Hội.</w:t>
+            </w:r>
+          </w:p>
+          <w:p>
+            <w:pPr>
+              <w:jc w:val="both"/>
+            </w:pPr>
+            <w:r>
+              <w:t>- Nguyên</w:t>
+            </w:r>
+          </w:p>
+        </w:tc>
+        <w:tc>
+          <w:tcPr>
+            <w:tcW w:w="1320" w:type="dxa"/>
+            <w:tcBorders>
+              <w:top w:val="single" w:sz="4" w:space="0" w:color="auto"/>
+              <w:left w:val="single" w:sz="4" w:space="0" w:color="auto"/>
+              <w:bottom w:val="single" w:sz="4" w:space="0" w:color="auto"/>
+              <w:right w:val="single" w:sz="4" w:space="0" w:color="auto"/>
+            </w:tcBorders>
+            <w:vAlign w:val="center"/>
+          </w:tcPr>
+          <w:p>
+            <w:pPr>
+              <w:jc w:val="right"/>
+            </w:pPr>
+            <w:r>
+              <w:t>2.400.000</w:t>
+            </w:r>
+          </w:p>
+        </w:tc>
+        <w:tc>
+          <w:tcPr>
+            <w:tcW w:w="1440" w:type="dxa"/>
+            <w:tcBorders>
+              <w:top w:val="single" w:sz="4" w:space="0" w:color="auto"/>
+              <w:left w:val="single" w:sz="4" w:space="0" w:color="auto"/>
+              <w:bottom w:val="single" w:sz="4" w:space="0" w:color="auto"/>
+              <w:right w:val="single" w:sz="4" w:space="0" w:color="auto"/>
+            </w:tcBorders>
+          </w:tcPr>
+          <w:p>
+            <w:pPr>
+              <w:jc w:val="both"/>
+            </w:pPr>
+          </w:p>
+        </w:tc>
+      </w:tr>
+      <w:tr>
+        <w:trPr>
+          <w:trHeight w:val="1520"/>
+        </w:trPr>
+        <w:tc>
+          <w:tcPr>
+            <w:tcW w:w="708" w:type="dxa"/>
+            <w:tcBorders>
+              <w:top w:val="single" w:sz="4" w:space="0" w:color="auto"/>
+              <w:left w:val="single" w:sz="4" w:space="0" w:color="auto"/>
+              <w:bottom w:val="single" w:sz="4" w:space="0" w:color="auto"/>
+              <w:right w:val="single" w:sz="4" w:space="0" w:color="auto"/>
+            </w:tcBorders>
+            <w:vAlign w:val="center"/>
+          </w:tcPr>
+          <w:p>
+            <w:pPr>
+              <w:jc w:val="center"/>
+            </w:pPr>
+            <w:r>
+              <w:t>3</w:t>
+            </w:r>
+          </w:p>
+        </w:tc>
+        <w:tc>
+          <w:tcPr>
+            <w:tcW w:w="1200" w:type="dxa"/>
+            <w:tcBorders>
+              <w:top w:val="single" w:sz="4" w:space="0" w:color="auto"/>
+              <w:left w:val="single" w:sz="4" w:space="0" w:color="auto"/>
+              <w:bottom w:val="single" w:sz="4" w:space="0" w:color="auto"/>
+              <w:right w:val="single" w:sz="4" w:space="0" w:color="auto"/>
+            </w:tcBorders>
+            <w:vAlign w:val="center"/>
+          </w:tcPr>
+          <w:p>
+            <w:pPr>
+              <w:jc w:val="center"/>
+            </w:pPr>
+          </w:p>
+        </w:tc>
+        <w:tc>
+          <w:tcPr>
+            <w:tcW w:w="1507" w:type="dxa"/>
+            <w:tcBorders>
+              <w:top w:val="single" w:sz="4" w:space="0" w:color="auto"/>
+              <w:left w:val="single" w:sz="4" w:space="0" w:color="auto"/>
+              <w:bottom w:val="single" w:sz="4" w:space="0" w:color="auto"/>
+              <w:right w:val="single" w:sz="4" w:space="0" w:color="auto"/>
+            </w:tcBorders>
+            <w:vAlign w:val="center"/>
+          </w:tcPr>
+          <w:p>
+            <w:pPr>
+              <w:jc w:val="center"/>
+              <w:rPr>
+                <w:sz w:val="26"/>
+                <w:szCs w:val="26"/>
+              </w:rPr>
             </w:pPr>
             <w:r>
               <w:rPr>
@@ -350,7 +613,11 @@
               <w:jc w:val="both"/>
             </w:pPr>
             <w:r>
-              <w:t>Nghiên cứu nhu cầu trao đổi, chia sẻ tài liệu, kinh nghiệm học tập của sinh viên trường Đại học Cần Thơ. Lập tài liệu đặc tả yêu cầu phần mềm cho hệ thống trao đổi, chia sẻ tài liệu, kinh nghiệm học tập của sinh viên trường Đại học Cần Thơ. Lập trình cho hệ thống trao đổi, chia sẻ tài liệu, kinh nghiệm học tập của sinh viên trường Đại học Cần Thơ phân hệ bao gồm diễn đàn trao đổi, quản lý tài liệu, các hoạt động Đoàn, Hội. Lập tài liệu kiểm thử và hoàn thiện hệ thống trao đổi, chia sẻ tài liệu, kinh nghiệm học tập của sinh viên trường Đại học Cần Thơ. Viết tài liệu báo cáo và tạo slide trình chiếu cho báo cáo đề tài.</w:t>
+              <w:t xml:space="preserve">Nghiên cứu nhu cầu trao đổi, chia sẻ tài liệu, kinh nghiệm học tập của sinh viên trường Đại học Cần Thơ. Lập tài liệu đặc tả yêu cầu phần mềm cho hệ thống trao đổi, chia sẻ tài liệu, kinh nghiệm học tập của sinh viên trường Đại học Cần Thơ. Lập trình cho hệ thống trao đổi, chia sẻ tài liệu, kinh nghiệm học tập của sinh viên trường Đại học Cần Thơ phân hệ bao gồm diễn đàn trao đổi, quản lý tài liệu, các hoạt động Đoàn, Hội. Lập tài liệu kiểm thử và hoàn thiện hệ thống trao đổi, chia sẻ tài liệu, kinh </w:t>
+            </w:r>
+            <w:r>
+              <w:lastRenderedPageBreak/>
+              <w:t>nghiệm học tập của sinh viên trường Đại học Cần Thơ. Viết tài liệu báo cáo và tạo slide trình chiếu cho báo cáo đề tài.</w:t>
             </w:r>
           </w:p>
           <w:p>
@@ -358,10 +625,7 @@
               <w:jc w:val="both"/>
             </w:pPr>
             <w:r>
-              <w:t xml:space="preserve">- </w:t>
-            </w:r>
-            <w:r>
-              <w:t>Phụng</w:t>
+              <w:t>- Phụng</w:t>
             </w:r>
           </w:p>
         </w:tc>
@@ -381,16 +645,8 @@
               <w:jc w:val="right"/>
             </w:pPr>
             <w:r>
-              <w:t>2</w:t>
-            </w:r>
-            <w:r>
-              <w:t>.8</w:t>
-            </w:r>
-            <w:r>
-              <w:t>8</w:t>
-            </w:r>
-            <w:r>
-              <w:t>0.000</w:t>
+              <w:lastRenderedPageBreak/>
+              <w:t>2.880.000</w:t>
             </w:r>
           </w:p>
         </w:tc>
@@ -412,6 +668,9 @@
         </w:tc>
       </w:tr>
       <w:tr>
+        <w:trPr>
+          <w:trHeight w:val="6515"/>
+        </w:trPr>
         <w:tc>
           <w:tcPr>
             <w:tcW w:w="708" w:type="dxa"/>
@@ -428,7 +687,7 @@
               <w:jc w:val="center"/>
             </w:pPr>
             <w:r>
-              <w:t>2</w:t>
+              <w:t>4</w:t>
             </w:r>
           </w:p>
         </w:tc>
@@ -485,45 +744,17 @@
           </w:tcPr>
           <w:p>
             <w:r>
-              <w:t>Nghiên cứu nhu cầu trao đổi, chia sẻ tài liệu, kinh nghiệm học tập của sinh viên trường Đại học Cần Thơ</w:t>
-            </w:r>
-            <w:r>
-              <w:t xml:space="preserve">. </w:t>
-            </w:r>
-            <w:r>
-              <w:t>Nội dung chuyên môn 2: Phân tích yêu cầu phần mềm cho hệ thống trao đổi, chia sẻ tài liệu, kinh nghiệm học tập của sinh viên trường Đại học Cần Thơ</w:t>
-            </w:r>
-            <w:r>
-              <w:t xml:space="preserve">. </w:t>
-            </w:r>
-            <w:r>
-              <w:t>Lập tài liệu thiết kế giao diện cho hệ thống trao đổi, chia sẻ tài liệu, kinh nghiệm học tập của sinh viên trường Đại học Cần Thơ</w:t>
-            </w:r>
-            <w:r>
-              <w:t xml:space="preserve">. </w:t>
-            </w:r>
-            <w:r>
-              <w:t>Lập trình cho hệ thống trao đổi, chia sẻ tài liệu, kinh nghiệm học tập của sinh viên trường Đại học Cần Thơ phân hệ diễn đàn trao đổi, quản lý tài liệu, các hoạt động Đoàn, Hội</w:t>
-            </w:r>
-            <w:r>
-              <w:t>.</w:t>
-            </w:r>
-          </w:p>
-          <w:p>
-            <w:r>
-              <w:lastRenderedPageBreak/>
+              <w:t>Nghiên cứu nhu cầu trao đổi, chia sẻ tài liệu, kinh nghiệm học tập của sinh viên trường Đại học Cần Thơ. Nội dung chuyên môn 2: Phân tích yêu cầu phần mềm cho hệ thống trao đổi, chia sẻ tài liệu, kinh nghiệm học tập của sinh viên trường Đại học Cần Thơ. Lập tài liệu thiết kế giao diện cho hệ thống trao đổi, chia sẻ tài liệu, kinh nghiệm học tập của sinh viên trường Đại học Cần Thơ. Lập trình cho hệ thống trao đổi, chia sẻ tài liệu, kinh nghiệm học tập của sinh viên trường Đại học Cần Thơ phân hệ diễn đàn trao đổi, quản lý tài liệu, các hoạt động Đoàn, Hội.</w:t>
+            </w:r>
+          </w:p>
+          <w:p>
+            <w:r>
               <w:t>Viết tài liệu báo cáo và tạo slide trình chiếu cho báo cáo đề tài</w:t>
             </w:r>
           </w:p>
           <w:p>
             <w:r>
-              <w:t>- N</w:t>
-            </w:r>
-            <w:r>
-              <w:t>ghĩa</w:t>
-            </w:r>
-            <w:r>
-              <w:t xml:space="preserve"> </w:t>
+              <w:t xml:space="preserve">- Nghĩa </w:t>
             </w:r>
           </w:p>
         </w:tc>
@@ -543,273 +774,7 @@
               <w:jc w:val="right"/>
             </w:pPr>
             <w:r>
-              <w:lastRenderedPageBreak/>
               <w:t>3.280.000</w:t>
-            </w:r>
-          </w:p>
-        </w:tc>
-        <w:tc>
-          <w:tcPr>
-            <w:tcW w:w="1440" w:type="dxa"/>
-            <w:tcBorders>
-              <w:top w:val="single" w:sz="4" w:space="0" w:color="auto"/>
-              <w:left w:val="single" w:sz="4" w:space="0" w:color="auto"/>
-              <w:bottom w:val="single" w:sz="4" w:space="0" w:color="auto"/>
-              <w:right w:val="single" w:sz="4" w:space="0" w:color="auto"/>
-            </w:tcBorders>
-          </w:tcPr>
-          <w:p>
-            <w:pPr>
-              <w:jc w:val="both"/>
-            </w:pPr>
-          </w:p>
-        </w:tc>
-      </w:tr>
-      <w:tr>
-        <w:tc>
-          <w:tcPr>
-            <w:tcW w:w="708" w:type="dxa"/>
-            <w:tcBorders>
-              <w:top w:val="single" w:sz="4" w:space="0" w:color="auto"/>
-              <w:left w:val="single" w:sz="4" w:space="0" w:color="auto"/>
-              <w:bottom w:val="single" w:sz="4" w:space="0" w:color="auto"/>
-              <w:right w:val="single" w:sz="4" w:space="0" w:color="auto"/>
-            </w:tcBorders>
-            <w:vAlign w:val="center"/>
-          </w:tcPr>
-          <w:p>
-            <w:pPr>
-              <w:jc w:val="center"/>
-            </w:pPr>
-            <w:r>
-              <w:t>3</w:t>
-            </w:r>
-          </w:p>
-        </w:tc>
-        <w:tc>
-          <w:tcPr>
-            <w:tcW w:w="1200" w:type="dxa"/>
-            <w:tcBorders>
-              <w:top w:val="single" w:sz="4" w:space="0" w:color="auto"/>
-              <w:left w:val="single" w:sz="4" w:space="0" w:color="auto"/>
-              <w:bottom w:val="single" w:sz="4" w:space="0" w:color="auto"/>
-              <w:right w:val="single" w:sz="4" w:space="0" w:color="auto"/>
-            </w:tcBorders>
-            <w:vAlign w:val="center"/>
-          </w:tcPr>
-          <w:p>
-            <w:pPr>
-              <w:jc w:val="center"/>
-            </w:pPr>
-          </w:p>
-        </w:tc>
-        <w:tc>
-          <w:tcPr>
-            <w:tcW w:w="1507" w:type="dxa"/>
-            <w:tcBorders>
-              <w:top w:val="single" w:sz="4" w:space="0" w:color="auto"/>
-              <w:left w:val="single" w:sz="4" w:space="0" w:color="auto"/>
-              <w:bottom w:val="single" w:sz="4" w:space="0" w:color="auto"/>
-              <w:right w:val="single" w:sz="4" w:space="0" w:color="auto"/>
-            </w:tcBorders>
-            <w:vAlign w:val="center"/>
-          </w:tcPr>
-          <w:p>
-            <w:pPr>
-              <w:jc w:val="center"/>
-            </w:pPr>
-            <w:r>
-              <w:rPr>
-                <w:lang w:val="pt-BR"/>
-              </w:rPr>
-              <w:t>25/08/2020</w:t>
-            </w:r>
-          </w:p>
-        </w:tc>
-        <w:tc>
-          <w:tcPr>
-            <w:tcW w:w="3293" w:type="dxa"/>
-            <w:tcBorders>
-              <w:top w:val="single" w:sz="4" w:space="0" w:color="auto"/>
-              <w:left w:val="single" w:sz="4" w:space="0" w:color="auto"/>
-              <w:bottom w:val="single" w:sz="4" w:space="0" w:color="auto"/>
-              <w:right w:val="single" w:sz="4" w:space="0" w:color="auto"/>
-            </w:tcBorders>
-          </w:tcPr>
-          <w:p>
-            <w:pPr>
-              <w:jc w:val="both"/>
-            </w:pPr>
-            <w:r>
-              <w:t>Thu thập thông tin, tài liệu, dữ liệu: thu thập ý kiến sinh viên. Phân tích yêu cầu phần mềm cho hệ thống trao đổi, chia sẻ tài liệu, kinh nghiệm học tập của sinh viên trường Đại học Cần Thơ. Lập tài liệu thiết kế giao diện cho hệ thống trao đổi, chia sẻ tài liệu, kinh nghiệm học tập của sinh viên trường Đại học Cần Thơ</w:t>
-            </w:r>
-          </w:p>
-          <w:p>
-            <w:pPr>
-              <w:jc w:val="both"/>
-            </w:pPr>
-            <w:r>
-              <w:t>-</w:t>
-            </w:r>
-            <w:r>
-              <w:t xml:space="preserve"> </w:t>
-            </w:r>
-            <w:r>
-              <w:t>Đức</w:t>
-            </w:r>
-          </w:p>
-        </w:tc>
-        <w:tc>
-          <w:tcPr>
-            <w:tcW w:w="1320" w:type="dxa"/>
-            <w:tcBorders>
-              <w:top w:val="single" w:sz="4" w:space="0" w:color="auto"/>
-              <w:left w:val="single" w:sz="4" w:space="0" w:color="auto"/>
-              <w:bottom w:val="single" w:sz="4" w:space="0" w:color="auto"/>
-              <w:right w:val="single" w:sz="4" w:space="0" w:color="auto"/>
-            </w:tcBorders>
-            <w:vAlign w:val="center"/>
-          </w:tcPr>
-          <w:p>
-            <w:pPr>
-              <w:jc w:val="right"/>
-            </w:pPr>
-            <w:r>
-              <w:t>2.800.000</w:t>
-            </w:r>
-          </w:p>
-        </w:tc>
-        <w:tc>
-          <w:tcPr>
-            <w:tcW w:w="1440" w:type="dxa"/>
-            <w:tcBorders>
-              <w:top w:val="single" w:sz="4" w:space="0" w:color="auto"/>
-              <w:left w:val="single" w:sz="4" w:space="0" w:color="auto"/>
-              <w:bottom w:val="single" w:sz="4" w:space="0" w:color="auto"/>
-              <w:right w:val="single" w:sz="4" w:space="0" w:color="auto"/>
-            </w:tcBorders>
-          </w:tcPr>
-          <w:p>
-            <w:pPr>
-              <w:jc w:val="both"/>
-            </w:pPr>
-          </w:p>
-        </w:tc>
-      </w:tr>
-      <w:tr>
-        <w:tc>
-          <w:tcPr>
-            <w:tcW w:w="708" w:type="dxa"/>
-            <w:tcBorders>
-              <w:top w:val="single" w:sz="4" w:space="0" w:color="auto"/>
-              <w:left w:val="single" w:sz="4" w:space="0" w:color="auto"/>
-              <w:bottom w:val="single" w:sz="4" w:space="0" w:color="auto"/>
-              <w:right w:val="single" w:sz="4" w:space="0" w:color="auto"/>
-            </w:tcBorders>
-            <w:vAlign w:val="center"/>
-          </w:tcPr>
-          <w:p>
-            <w:pPr>
-              <w:jc w:val="center"/>
-            </w:pPr>
-            <w:r>
-              <w:t>4</w:t>
-            </w:r>
-          </w:p>
-        </w:tc>
-        <w:tc>
-          <w:tcPr>
-            <w:tcW w:w="1200" w:type="dxa"/>
-            <w:tcBorders>
-              <w:top w:val="single" w:sz="4" w:space="0" w:color="auto"/>
-              <w:left w:val="single" w:sz="4" w:space="0" w:color="auto"/>
-              <w:bottom w:val="single" w:sz="4" w:space="0" w:color="auto"/>
-              <w:right w:val="single" w:sz="4" w:space="0" w:color="auto"/>
-            </w:tcBorders>
-            <w:vAlign w:val="center"/>
-          </w:tcPr>
-          <w:p>
-            <w:pPr>
-              <w:jc w:val="center"/>
-            </w:pPr>
-          </w:p>
-        </w:tc>
-        <w:tc>
-          <w:tcPr>
-            <w:tcW w:w="1507" w:type="dxa"/>
-            <w:tcBorders>
-              <w:top w:val="single" w:sz="4" w:space="0" w:color="auto"/>
-              <w:left w:val="single" w:sz="4" w:space="0" w:color="auto"/>
-              <w:bottom w:val="single" w:sz="4" w:space="0" w:color="auto"/>
-              <w:right w:val="single" w:sz="4" w:space="0" w:color="auto"/>
-            </w:tcBorders>
-            <w:vAlign w:val="center"/>
-          </w:tcPr>
-          <w:p>
-            <w:pPr>
-              <w:jc w:val="center"/>
-            </w:pPr>
-            <w:r>
-              <w:rPr>
-                <w:lang w:val="pt-BR"/>
-              </w:rPr>
-              <w:t>04/09/2020</w:t>
-            </w:r>
-          </w:p>
-        </w:tc>
-        <w:tc>
-          <w:tcPr>
-            <w:tcW w:w="3293" w:type="dxa"/>
-            <w:tcBorders>
-              <w:top w:val="single" w:sz="4" w:space="0" w:color="auto"/>
-              <w:left w:val="single" w:sz="4" w:space="0" w:color="auto"/>
-              <w:bottom w:val="single" w:sz="4" w:space="0" w:color="auto"/>
-              <w:right w:val="single" w:sz="4" w:space="0" w:color="auto"/>
-            </w:tcBorders>
-          </w:tcPr>
-          <w:p>
-            <w:pPr>
-              <w:jc w:val="both"/>
-            </w:pPr>
-            <w:r>
-              <w:t>Thu thập thông tin, tài liệu, dữ liệu: thu thập ý kiến sinh viên. Lập tài liệu đặc tả yêu cầu phần mềm cho hệ thống trao đổi, chia sẻ tài liệu, kinh nghiệm học tập của sinh viên trường Đại học Cần Thơ. Lập trình cho hệ thống trao đổi, chia sẻ tài liệu, kinh nghiệm học tập của sinh viên trường Đại học Cần Thơ phân hệ diễn đàn trao đổi, quản lý tài liệu, các hoạt động Đoàn, Hội.</w:t>
-            </w:r>
-          </w:p>
-          <w:p>
-            <w:pPr>
-              <w:jc w:val="both"/>
-            </w:pPr>
-            <w:r>
-              <w:t xml:space="preserve">- </w:t>
-            </w:r>
-            <w:r>
-              <w:t>Nguyên</w:t>
-            </w:r>
-          </w:p>
-        </w:tc>
-        <w:tc>
-          <w:tcPr>
-            <w:tcW w:w="1320" w:type="dxa"/>
-            <w:tcBorders>
-              <w:top w:val="single" w:sz="4" w:space="0" w:color="auto"/>
-              <w:left w:val="single" w:sz="4" w:space="0" w:color="auto"/>
-              <w:bottom w:val="single" w:sz="4" w:space="0" w:color="auto"/>
-              <w:right w:val="single" w:sz="4" w:space="0" w:color="auto"/>
-            </w:tcBorders>
-            <w:vAlign w:val="center"/>
-          </w:tcPr>
-          <w:p>
-            <w:pPr>
-              <w:jc w:val="right"/>
-            </w:pPr>
-            <w:r>
-              <w:t>2.</w:t>
-            </w:r>
-            <w:r>
-              <w:t>4</w:t>
-            </w:r>
-            <w:r>
-              <w:t>00.000</w:t>
             </w:r>
           </w:p>
         </w:tc>
@@ -1113,31 +1078,7 @@
               <w:rPr>
                 <w:b/>
               </w:rPr>
-              <w:t>1</w:t>
-            </w:r>
-            <w:r>
-              <w:rPr>
-                <w:b/>
-              </w:rPr>
-              <w:t>4</w:t>
-            </w:r>
-            <w:r>
-              <w:rPr>
-                <w:b/>
-              </w:rPr>
-              <w:t>.</w:t>
-            </w:r>
-            <w:r>
-              <w:rPr>
-                <w:b/>
-              </w:rPr>
-              <w:t>25</w:t>
-            </w:r>
-            <w:r>
-              <w:rPr>
-                <w:b/>
-              </w:rPr>
-              <w:t>0.000</w:t>
+              <w:t>14.250.000</w:t>
             </w:r>
           </w:p>
         </w:tc>

</xml_diff>